<commit_message>
added example code to notebooks
</commit_message>
<xml_diff>
--- a/results/results_corrs/mega_matrix/071921/mega_matrix_table.docx
+++ b/results/results_corrs/mega_matrix/071921/mega_matrix_table.docx
@@ -40,11 +40,11 @@
             <w:cnfStyle w:val="001000000000" w:firstRow="0" w:lastRow="0" w:firstColumn="1" w:lastColumn="0" w:oddVBand="0" w:evenVBand="0" w:oddHBand="0" w:evenHBand="0" w:firstRowFirstColumn="0" w:firstRowLastColumn="0" w:lastRowFirstColumn="0" w:lastRowLastColumn="0"/>
             <w:tcW w:w="583" w:type="pct"/>
             <w:noWrap/>
-            <w:hideMark/>
-          </w:tcPr>
-          <w:p>
-            <w:pPr>
-              <w:jc w:val="center"/>
+            <w:vAlign w:val="center"/>
+            <w:hideMark/>
+          </w:tcPr>
+          <w:p>
+            <w:pPr>
               <w:rPr>
                 <w:rFonts w:ascii="Times New Roman" w:eastAsia="Times New Roman" w:hAnsi="Times New Roman" w:cs="Times New Roman"/>
                 <w:b w:val="0"/>
@@ -686,11 +686,11 @@
             <w:cnfStyle w:val="001000000000" w:firstRow="0" w:lastRow="0" w:firstColumn="1" w:lastColumn="0" w:oddVBand="0" w:evenVBand="0" w:oddHBand="0" w:evenHBand="0" w:firstRowFirstColumn="0" w:firstRowLastColumn="0" w:lastRowFirstColumn="0" w:lastRowLastColumn="0"/>
             <w:tcW w:w="583" w:type="pct"/>
             <w:noWrap/>
-            <w:hideMark/>
-          </w:tcPr>
-          <w:p>
-            <w:pPr>
-              <w:jc w:val="center"/>
+            <w:vAlign w:val="center"/>
+            <w:hideMark/>
+          </w:tcPr>
+          <w:p>
+            <w:pPr>
               <w:rPr>
                 <w:rFonts w:ascii="Times New Roman" w:eastAsia="Times New Roman" w:hAnsi="Times New Roman" w:cs="Times New Roman"/>
                 <w:b w:val="0"/>
@@ -1066,11 +1066,11 @@
             <w:cnfStyle w:val="001000000000" w:firstRow="0" w:lastRow="0" w:firstColumn="1" w:lastColumn="0" w:oddVBand="0" w:evenVBand="0" w:oddHBand="0" w:evenHBand="0" w:firstRowFirstColumn="0" w:firstRowLastColumn="0" w:lastRowFirstColumn="0" w:lastRowLastColumn="0"/>
             <w:tcW w:w="583" w:type="pct"/>
             <w:noWrap/>
-            <w:hideMark/>
-          </w:tcPr>
-          <w:p>
-            <w:pPr>
-              <w:jc w:val="center"/>
+            <w:vAlign w:val="center"/>
+            <w:hideMark/>
+          </w:tcPr>
+          <w:p>
+            <w:pPr>
               <w:rPr>
                 <w:rFonts w:ascii="Times New Roman" w:eastAsia="Times New Roman" w:hAnsi="Times New Roman" w:cs="Times New Roman"/>
                 <w:b w:val="0"/>
@@ -1457,11 +1457,11 @@
             <w:cnfStyle w:val="001000000000" w:firstRow="0" w:lastRow="0" w:firstColumn="1" w:lastColumn="0" w:oddVBand="0" w:evenVBand="0" w:oddHBand="0" w:evenHBand="0" w:firstRowFirstColumn="0" w:firstRowLastColumn="0" w:lastRowFirstColumn="0" w:lastRowLastColumn="0"/>
             <w:tcW w:w="583" w:type="pct"/>
             <w:noWrap/>
-            <w:hideMark/>
-          </w:tcPr>
-          <w:p>
-            <w:pPr>
-              <w:jc w:val="center"/>
+            <w:vAlign w:val="center"/>
+            <w:hideMark/>
+          </w:tcPr>
+          <w:p>
+            <w:pPr>
               <w:rPr>
                 <w:rFonts w:ascii="Times New Roman" w:eastAsia="Times New Roman" w:hAnsi="Times New Roman" w:cs="Times New Roman"/>
                 <w:b w:val="0"/>
@@ -1857,11 +1857,11 @@
             <w:cnfStyle w:val="001000000000" w:firstRow="0" w:lastRow="0" w:firstColumn="1" w:lastColumn="0" w:oddVBand="0" w:evenVBand="0" w:oddHBand="0" w:evenHBand="0" w:firstRowFirstColumn="0" w:firstRowLastColumn="0" w:lastRowFirstColumn="0" w:lastRowLastColumn="0"/>
             <w:tcW w:w="583" w:type="pct"/>
             <w:noWrap/>
-            <w:hideMark/>
-          </w:tcPr>
-          <w:p>
-            <w:pPr>
-              <w:jc w:val="center"/>
+            <w:vAlign w:val="center"/>
+            <w:hideMark/>
+          </w:tcPr>
+          <w:p>
+            <w:pPr>
               <w:rPr>
                 <w:rFonts w:ascii="Times New Roman" w:eastAsia="Times New Roman" w:hAnsi="Times New Roman" w:cs="Times New Roman"/>
                 <w:b w:val="0"/>
@@ -2268,11 +2268,11 @@
             <w:cnfStyle w:val="001000000000" w:firstRow="0" w:lastRow="0" w:firstColumn="1" w:lastColumn="0" w:oddVBand="0" w:evenVBand="0" w:oddHBand="0" w:evenHBand="0" w:firstRowFirstColumn="0" w:firstRowLastColumn="0" w:lastRowFirstColumn="0" w:lastRowLastColumn="0"/>
             <w:tcW w:w="583" w:type="pct"/>
             <w:noWrap/>
-            <w:hideMark/>
-          </w:tcPr>
-          <w:p>
-            <w:pPr>
-              <w:jc w:val="center"/>
+            <w:vAlign w:val="center"/>
+            <w:hideMark/>
+          </w:tcPr>
+          <w:p>
+            <w:pPr>
               <w:rPr>
                 <w:rFonts w:ascii="Times New Roman" w:eastAsia="Times New Roman" w:hAnsi="Times New Roman" w:cs="Times New Roman"/>
                 <w:b w:val="0"/>
@@ -2688,11 +2688,11 @@
             <w:cnfStyle w:val="001000000000" w:firstRow="0" w:lastRow="0" w:firstColumn="1" w:lastColumn="0" w:oddVBand="0" w:evenVBand="0" w:oddHBand="0" w:evenHBand="0" w:firstRowFirstColumn="0" w:firstRowLastColumn="0" w:lastRowFirstColumn="0" w:lastRowLastColumn="0"/>
             <w:tcW w:w="583" w:type="pct"/>
             <w:noWrap/>
-            <w:hideMark/>
-          </w:tcPr>
-          <w:p>
-            <w:pPr>
-              <w:jc w:val="center"/>
+            <w:vAlign w:val="center"/>
+            <w:hideMark/>
+          </w:tcPr>
+          <w:p>
+            <w:pPr>
               <w:rPr>
                 <w:rFonts w:ascii="Times New Roman" w:eastAsia="Times New Roman" w:hAnsi="Times New Roman" w:cs="Times New Roman"/>
                 <w:b w:val="0"/>
@@ -3119,11 +3119,11 @@
             <w:cnfStyle w:val="001000000000" w:firstRow="0" w:lastRow="0" w:firstColumn="1" w:lastColumn="0" w:oddVBand="0" w:evenVBand="0" w:oddHBand="0" w:evenHBand="0" w:firstRowFirstColumn="0" w:firstRowLastColumn="0" w:lastRowFirstColumn="0" w:lastRowLastColumn="0"/>
             <w:tcW w:w="583" w:type="pct"/>
             <w:noWrap/>
-            <w:hideMark/>
-          </w:tcPr>
-          <w:p>
-            <w:pPr>
-              <w:jc w:val="center"/>
+            <w:vAlign w:val="center"/>
+            <w:hideMark/>
+          </w:tcPr>
+          <w:p>
+            <w:pPr>
               <w:rPr>
                 <w:rFonts w:ascii="Times New Roman" w:eastAsia="Times New Roman" w:hAnsi="Times New Roman" w:cs="Times New Roman"/>
                 <w:b w:val="0"/>
@@ -3559,11 +3559,11 @@
             <w:cnfStyle w:val="001000000000" w:firstRow="0" w:lastRow="0" w:firstColumn="1" w:lastColumn="0" w:oddVBand="0" w:evenVBand="0" w:oddHBand="0" w:evenHBand="0" w:firstRowFirstColumn="0" w:firstRowLastColumn="0" w:lastRowFirstColumn="0" w:lastRowLastColumn="0"/>
             <w:tcW w:w="583" w:type="pct"/>
             <w:noWrap/>
-            <w:hideMark/>
-          </w:tcPr>
-          <w:p>
-            <w:pPr>
-              <w:jc w:val="center"/>
+            <w:vAlign w:val="center"/>
+            <w:hideMark/>
+          </w:tcPr>
+          <w:p>
+            <w:pPr>
               <w:rPr>
                 <w:rFonts w:ascii="Times New Roman" w:eastAsia="Times New Roman" w:hAnsi="Times New Roman" w:cs="Times New Roman"/>
                 <w:b w:val="0"/>
@@ -4010,11 +4010,11 @@
             <w:cnfStyle w:val="001000000000" w:firstRow="0" w:lastRow="0" w:firstColumn="1" w:lastColumn="0" w:oddVBand="0" w:evenVBand="0" w:oddHBand="0" w:evenHBand="0" w:firstRowFirstColumn="0" w:firstRowLastColumn="0" w:lastRowFirstColumn="0" w:lastRowLastColumn="0"/>
             <w:tcW w:w="583" w:type="pct"/>
             <w:noWrap/>
-            <w:hideMark/>
-          </w:tcPr>
-          <w:p>
-            <w:pPr>
-              <w:jc w:val="center"/>
+            <w:vAlign w:val="center"/>
+            <w:hideMark/>
+          </w:tcPr>
+          <w:p>
+            <w:pPr>
               <w:rPr>
                 <w:rFonts w:ascii="Times New Roman" w:eastAsia="Times New Roman" w:hAnsi="Times New Roman" w:cs="Times New Roman"/>
                 <w:b w:val="0"/>
@@ -4470,11 +4470,11 @@
             <w:cnfStyle w:val="001000000000" w:firstRow="0" w:lastRow="0" w:firstColumn="1" w:lastColumn="0" w:oddVBand="0" w:evenVBand="0" w:oddHBand="0" w:evenHBand="0" w:firstRowFirstColumn="0" w:firstRowLastColumn="0" w:lastRowFirstColumn="0" w:lastRowLastColumn="0"/>
             <w:tcW w:w="583" w:type="pct"/>
             <w:noWrap/>
-            <w:hideMark/>
-          </w:tcPr>
-          <w:p>
-            <w:pPr>
-              <w:jc w:val="center"/>
+            <w:vAlign w:val="center"/>
+            <w:hideMark/>
+          </w:tcPr>
+          <w:p>
+            <w:pPr>
               <w:rPr>
                 <w:rFonts w:ascii="Times New Roman" w:eastAsia="Times New Roman" w:hAnsi="Times New Roman" w:cs="Times New Roman"/>
                 <w:b w:val="0"/>
@@ -4578,6 +4578,15 @@
                 <w:szCs w:val="14"/>
               </w:rPr>
               <w:t>0.48</w:t>
+            </w:r>
+            <w:r>
+              <w:rPr>
+                <w:rFonts w:ascii="Times New Roman" w:eastAsia="Times New Roman" w:hAnsi="Times New Roman" w:cs="Times New Roman"/>
+                <w:color w:val="000000"/>
+                <w:sz w:val="14"/>
+                <w:szCs w:val="14"/>
+              </w:rPr>
+              <w:t>**</w:t>
             </w:r>
           </w:p>
         </w:tc>
@@ -4941,11 +4950,11 @@
             <w:cnfStyle w:val="001000000000" w:firstRow="0" w:lastRow="0" w:firstColumn="1" w:lastColumn="0" w:oddVBand="0" w:evenVBand="0" w:oddHBand="0" w:evenHBand="0" w:firstRowFirstColumn="0" w:firstRowLastColumn="0" w:lastRowFirstColumn="0" w:lastRowLastColumn="0"/>
             <w:tcW w:w="583" w:type="pct"/>
             <w:noWrap/>
-            <w:hideMark/>
-          </w:tcPr>
-          <w:p>
-            <w:pPr>
-              <w:jc w:val="center"/>
+            <w:vAlign w:val="center"/>
+            <w:hideMark/>
+          </w:tcPr>
+          <w:p>
+            <w:pPr>
               <w:rPr>
                 <w:rFonts w:ascii="Times New Roman" w:eastAsia="Times New Roman" w:hAnsi="Times New Roman" w:cs="Times New Roman"/>
                 <w:b w:val="0"/>
@@ -5421,11 +5430,11 @@
             <w:cnfStyle w:val="001000000000" w:firstRow="0" w:lastRow="0" w:firstColumn="1" w:lastColumn="0" w:oddVBand="0" w:evenVBand="0" w:oddHBand="0" w:evenHBand="0" w:firstRowFirstColumn="0" w:firstRowLastColumn="0" w:lastRowFirstColumn="0" w:lastRowLastColumn="0"/>
             <w:tcW w:w="583" w:type="pct"/>
             <w:noWrap/>
-            <w:hideMark/>
-          </w:tcPr>
-          <w:p>
-            <w:pPr>
-              <w:jc w:val="center"/>
+            <w:vAlign w:val="center"/>
+            <w:hideMark/>
+          </w:tcPr>
+          <w:p>
+            <w:pPr>
               <w:rPr>
                 <w:rFonts w:ascii="Times New Roman" w:eastAsia="Times New Roman" w:hAnsi="Times New Roman" w:cs="Times New Roman"/>
                 <w:b w:val="0"/>
@@ -5912,11 +5921,11 @@
             <w:cnfStyle w:val="001000000000" w:firstRow="0" w:lastRow="0" w:firstColumn="1" w:lastColumn="0" w:oddVBand="0" w:evenVBand="0" w:oddHBand="0" w:evenHBand="0" w:firstRowFirstColumn="0" w:firstRowLastColumn="0" w:lastRowFirstColumn="0" w:lastRowLastColumn="0"/>
             <w:tcW w:w="583" w:type="pct"/>
             <w:noWrap/>
-            <w:hideMark/>
-          </w:tcPr>
-          <w:p>
-            <w:pPr>
-              <w:jc w:val="center"/>
+            <w:vAlign w:val="center"/>
+            <w:hideMark/>
+          </w:tcPr>
+          <w:p>
+            <w:pPr>
               <w:rPr>
                 <w:rFonts w:ascii="Times New Roman" w:eastAsia="Times New Roman" w:hAnsi="Times New Roman" w:cs="Times New Roman"/>
                 <w:b w:val="0"/>
@@ -6412,11 +6421,11 @@
             <w:cnfStyle w:val="001000000000" w:firstRow="0" w:lastRow="0" w:firstColumn="1" w:lastColumn="0" w:oddVBand="0" w:evenVBand="0" w:oddHBand="0" w:evenHBand="0" w:firstRowFirstColumn="0" w:firstRowLastColumn="0" w:lastRowFirstColumn="0" w:lastRowLastColumn="0"/>
             <w:tcW w:w="583" w:type="pct"/>
             <w:noWrap/>
-            <w:hideMark/>
-          </w:tcPr>
-          <w:p>
-            <w:pPr>
-              <w:jc w:val="center"/>
+            <w:vAlign w:val="center"/>
+            <w:hideMark/>
+          </w:tcPr>
+          <w:p>
+            <w:pPr>
               <w:rPr>
                 <w:rFonts w:ascii="Times New Roman" w:eastAsia="Times New Roman" w:hAnsi="Times New Roman" w:cs="Times New Roman"/>
                 <w:b w:val="0"/>
@@ -6923,11 +6932,11 @@
             <w:cnfStyle w:val="001000000000" w:firstRow="0" w:lastRow="0" w:firstColumn="1" w:lastColumn="0" w:oddVBand="0" w:evenVBand="0" w:oddHBand="0" w:evenHBand="0" w:firstRowFirstColumn="0" w:firstRowLastColumn="0" w:lastRowFirstColumn="0" w:lastRowLastColumn="0"/>
             <w:tcW w:w="583" w:type="pct"/>
             <w:noWrap/>
-            <w:hideMark/>
-          </w:tcPr>
-          <w:p>
-            <w:pPr>
-              <w:jc w:val="center"/>
+            <w:vAlign w:val="center"/>
+            <w:hideMark/>
+          </w:tcPr>
+          <w:p>
+            <w:pPr>
               <w:rPr>
                 <w:rFonts w:ascii="Times New Roman" w:eastAsia="Times New Roman" w:hAnsi="Times New Roman" w:cs="Times New Roman"/>
                 <w:b w:val="0"/>
@@ -7443,11 +7452,11 @@
             <w:cnfStyle w:val="001000000000" w:firstRow="0" w:lastRow="0" w:firstColumn="1" w:lastColumn="0" w:oddVBand="0" w:evenVBand="0" w:oddHBand="0" w:evenHBand="0" w:firstRowFirstColumn="0" w:firstRowLastColumn="0" w:lastRowFirstColumn="0" w:lastRowLastColumn="0"/>
             <w:tcW w:w="583" w:type="pct"/>
             <w:noWrap/>
-            <w:hideMark/>
-          </w:tcPr>
-          <w:p>
-            <w:pPr>
-              <w:jc w:val="center"/>
+            <w:vAlign w:val="center"/>
+            <w:hideMark/>
+          </w:tcPr>
+          <w:p>
+            <w:pPr>
               <w:rPr>
                 <w:rFonts w:ascii="Times New Roman" w:eastAsia="Times New Roman" w:hAnsi="Times New Roman" w:cs="Times New Roman"/>
                 <w:b w:val="0"/>
@@ -7974,11 +7983,11 @@
             <w:cnfStyle w:val="001000000000" w:firstRow="0" w:lastRow="0" w:firstColumn="1" w:lastColumn="0" w:oddVBand="0" w:evenVBand="0" w:oddHBand="0" w:evenHBand="0" w:firstRowFirstColumn="0" w:firstRowLastColumn="0" w:lastRowFirstColumn="0" w:lastRowLastColumn="0"/>
             <w:tcW w:w="583" w:type="pct"/>
             <w:noWrap/>
-            <w:hideMark/>
-          </w:tcPr>
-          <w:p>
-            <w:pPr>
-              <w:jc w:val="center"/>
+            <w:vAlign w:val="center"/>
+            <w:hideMark/>
+          </w:tcPr>
+          <w:p>
+            <w:pPr>
               <w:rPr>
                 <w:rFonts w:ascii="Times New Roman" w:eastAsia="Times New Roman" w:hAnsi="Times New Roman" w:cs="Times New Roman"/>
                 <w:b w:val="0"/>
@@ -8514,11 +8523,11 @@
             <w:cnfStyle w:val="001000000000" w:firstRow="0" w:lastRow="0" w:firstColumn="1" w:lastColumn="0" w:oddVBand="0" w:evenVBand="0" w:oddHBand="0" w:evenHBand="0" w:firstRowFirstColumn="0" w:firstRowLastColumn="0" w:lastRowFirstColumn="0" w:lastRowLastColumn="0"/>
             <w:tcW w:w="583" w:type="pct"/>
             <w:noWrap/>
-            <w:hideMark/>
-          </w:tcPr>
-          <w:p>
-            <w:pPr>
-              <w:jc w:val="center"/>
+            <w:vAlign w:val="center"/>
+            <w:hideMark/>
+          </w:tcPr>
+          <w:p>
+            <w:pPr>
               <w:rPr>
                 <w:rFonts w:ascii="Times New Roman" w:eastAsia="Times New Roman" w:hAnsi="Times New Roman" w:cs="Times New Roman"/>
                 <w:b w:val="0"/>
@@ -9065,11 +9074,11 @@
             <w:cnfStyle w:val="001000000000" w:firstRow="0" w:lastRow="0" w:firstColumn="1" w:lastColumn="0" w:oddVBand="0" w:evenVBand="0" w:oddHBand="0" w:evenHBand="0" w:firstRowFirstColumn="0" w:firstRowLastColumn="0" w:lastRowFirstColumn="0" w:lastRowLastColumn="0"/>
             <w:tcW w:w="583" w:type="pct"/>
             <w:noWrap/>
-            <w:hideMark/>
-          </w:tcPr>
-          <w:p>
-            <w:pPr>
-              <w:jc w:val="center"/>
+            <w:vAlign w:val="center"/>
+            <w:hideMark/>
+          </w:tcPr>
+          <w:p>
+            <w:pPr>
               <w:rPr>
                 <w:rFonts w:ascii="Times New Roman" w:eastAsia="Times New Roman" w:hAnsi="Times New Roman" w:cs="Times New Roman"/>
                 <w:b w:val="0"/>
@@ -9625,11 +9634,11 @@
             <w:cnfStyle w:val="001000000000" w:firstRow="0" w:lastRow="0" w:firstColumn="1" w:lastColumn="0" w:oddVBand="0" w:evenVBand="0" w:oddHBand="0" w:evenHBand="0" w:firstRowFirstColumn="0" w:firstRowLastColumn="0" w:lastRowFirstColumn="0" w:lastRowLastColumn="0"/>
             <w:tcW w:w="583" w:type="pct"/>
             <w:noWrap/>
-            <w:hideMark/>
-          </w:tcPr>
-          <w:p>
-            <w:pPr>
-              <w:jc w:val="center"/>
+            <w:vAlign w:val="center"/>
+            <w:hideMark/>
+          </w:tcPr>
+          <w:p>
+            <w:pPr>
               <w:rPr>
                 <w:rFonts w:ascii="Times New Roman" w:eastAsia="Times New Roman" w:hAnsi="Times New Roman" w:cs="Times New Roman"/>
                 <w:b w:val="0"/>
@@ -10196,11 +10205,11 @@
             <w:tcW w:w="1054" w:type="pct"/>
             <w:gridSpan w:val="3"/>
             <w:noWrap/>
-            <w:hideMark/>
-          </w:tcPr>
-          <w:p>
-            <w:pPr>
-              <w:jc w:val="center"/>
+            <w:vAlign w:val="center"/>
+            <w:hideMark/>
+          </w:tcPr>
+          <w:p>
+            <w:pPr>
               <w:rPr>
                 <w:rFonts w:ascii="Times New Roman" w:eastAsia="Times New Roman" w:hAnsi="Times New Roman" w:cs="Times New Roman"/>
                 <w:b w:val="0"/>
@@ -10975,6 +10984,7 @@
   <w:style w:type="table" w:default="1" w:styleId="TableNormal">
     <w:name w:val="Normal Table"/>
     <w:uiPriority w:val="99"/>
+    <w:semiHidden/>
     <w:unhideWhenUsed/>
     <w:tblPr>
       <w:tblInd w:w="0" w:type="dxa"/>

</xml_diff>